<commit_message>
A bunch of stuff fixed
</commit_message>
<xml_diff>
--- a/Lab 5/control_store_lab_5.docx
+++ b/Lab 5/control_store_lab_5.docx
@@ -4,324 +4,324 @@
   <w:body>
     <w:p>
       <w:r>
-        <w:t>010010010000000000000000000000000000000000</w:t>
-      </w:r>
-    </w:p>
-    <w:p>
-      <w:r>
-        <w:t>000010010000011000100000100000000000100000</w:t>
-      </w:r>
-    </w:p>
-    <w:p>
-      <w:r>
-        <w:t>000011101100000000010000110110000000000000</w:t>
-      </w:r>
-    </w:p>
-    <w:p>
-      <w:r>
-        <w:t>000011000100000000010000110110000000000000</w:t>
-      </w:r>
-    </w:p>
-    <w:p>
-      <w:r>
-        <w:t>011010100000000000000000100000000000000000</w:t>
-      </w:r>
-    </w:p>
-    <w:p>
-      <w:r>
-        <w:t>000010010000011000100000100000100000100000</w:t>
-      </w:r>
-    </w:p>
-    <w:p>
-      <w:r>
-        <w:t>000011001100000000010000110110000010000000</w:t>
-      </w:r>
-    </w:p>
-    <w:p>
-      <w:r>
-        <w:t>000010111100000000010000110110000010000000</w:t>
-      </w:r>
-    </w:p>
-    <w:p>
-      <w:r>
-        <w:t>000101000100000000100000000001100000000100</w:t>
-      </w:r>
-    </w:p>
-    <w:p>
-      <w:r>
-        <w:t>000010010000011000100000100001000000100000</w:t>
-      </w:r>
-    </w:p>
-    <w:p>
-      <w:r>
-        <w:t>000000000000000000000000000000000000000000</w:t>
-      </w:r>
-    </w:p>
-    <w:p>
-      <w:r>
-        <w:t>000000000000000000000000000000000000000000</w:t>
-      </w:r>
-    </w:p>
-    <w:p>
-      <w:r>
-        <w:t>000010010000000100000100110000000000000000</w:t>
-      </w:r>
-    </w:p>
-    <w:p>
-      <w:r>
-        <w:t>000010010000011000001000100000000000100000</w:t>
-      </w:r>
-    </w:p>
-    <w:p>
-      <w:r>
-        <w:t>000010010000010000010000101010000010000000</w:t>
-      </w:r>
-    </w:p>
-    <w:p>
-      <w:r>
-        <w:t>000011100100000000010000000000000000000000</w:t>
-      </w:r>
-    </w:p>
-    <w:p>
-      <w:r>
-        <w:t>001010000000000000000000000000011100000000</w:t>
-      </w:r>
-    </w:p>
-    <w:p>
-      <w:r>
-        <w:t>001010001000000000000000000000011000000000</w:t>
-      </w:r>
-    </w:p>
-    <w:p>
-      <w:r>
-        <w:t>000100001100000110000000000000000000000000</w:t>
-      </w:r>
-    </w:p>
-    <w:p>
-      <w:r>
-        <w:t>000100001100000110000000000000000000000000</w:t>
-      </w:r>
-    </w:p>
-    <w:p>
-      <w:r>
-        <w:t>000010010000010110000101110000000000000000</w:t>
-      </w:r>
-    </w:p>
-    <w:p>
-      <w:r>
-        <w:t>000010010000010110000101101100000010000000</w:t>
-      </w:r>
-    </w:p>
-    <w:p>
-      <w:r>
-        <w:t>000010010000000100000100001000000010000000</w:t>
-      </w:r>
-    </w:p>
-    <w:p>
-      <w:r>
-        <w:t>000010000010000000100000000001101100000000</w:t>
-      </w:r>
-    </w:p>
-    <w:p>
-      <w:r>
-        <w:t>000010001010000000100000000001101000000000</w:t>
-      </w:r>
-    </w:p>
-    <w:p>
-      <w:r>
-        <w:t>001011001010000000000000000000010100000000</w:t>
-      </w:r>
-    </w:p>
-    <w:p>
-      <w:r>
-        <w:t>000000000000000000000000000000000000000000</w:t>
-      </w:r>
-    </w:p>
-    <w:p>
-      <w:r>
-        <w:t>000010010000011001000000000000000100100000</w:t>
-      </w:r>
-    </w:p>
-    <w:p>
-      <w:r>
-        <w:t>001011100010010010000001000000010100000000</w:t>
+        <w:t>0000010010010000000000000000000000000000000000000000000000000000</w:t>
+      </w:r>
+    </w:p>
+    <w:p>
+      <w:r>
+        <w:t>0000000010010000011000100000001000000000000000000000000000000000</w:t>
+      </w:r>
+    </w:p>
+    <w:p>
+      <w:r>
+        <w:t>0100000011101100000000010000001101100000000000000000000000100000</w:t>
+      </w:r>
+    </w:p>
+    <w:p>
+      <w:r>
+        <w:t>0100000011000100000000010000001101100000000000000000000000100000</w:t>
+      </w:r>
+    </w:p>
+    <w:p>
+      <w:r>
+        <w:t>0000011010100000000000000000001000000000000000000000000000000000</w:t>
+      </w:r>
+    </w:p>
+    <w:p>
+      <w:r>
+        <w:t>0000000010010000011000100000001000001000000000000000000000000000</w:t>
+      </w:r>
+    </w:p>
+    <w:p>
+      <w:r>
+        <w:t>0100000011001100000000010000001101100001100000000000000000100000</w:t>
+      </w:r>
+    </w:p>
+    <w:p>
+      <w:r>
+        <w:t>0100000010111100000000010000001101100001100000000000000000100000</w:t>
+      </w:r>
+    </w:p>
+    <w:p>
+      <w:r>
+        <w:t>0100000100100100000000100000010000011000000000000000000000100000</w:t>
+      </w:r>
+    </w:p>
+    <w:p>
+      <w:r>
+        <w:t>0000000010010000011000100000001000010000000000000000000000000000</w:t>
+      </w:r>
+    </w:p>
+    <w:p>
+      <w:r>
+        <w:t>0000000110101000000000000000000000000000000000000000001110000000</w:t>
+      </w:r>
+    </w:p>
+    <w:p>
+      <w:r>
+        <w:t>0000000110101000000000000000000000000000000000000000001110000000</w:t>
+      </w:r>
+    </w:p>
+    <w:p>
+      <w:r>
+        <w:t>0000000010010000000100000100001100000000000000000000000000000000</w:t>
+      </w:r>
+    </w:p>
+    <w:p>
+      <w:r>
+        <w:t>0000000010010000011000001000001000000000000000000000000000000000</w:t>
+      </w:r>
+    </w:p>
+    <w:p>
+      <w:r>
+        <w:t>0000000010010000010000010000001010100000100000000000000000000000</w:t>
+      </w:r>
+    </w:p>
+    <w:p>
+      <w:r>
+        <w:t>0100000011100100000000010000000000000000000000000000000000100000</w:t>
+      </w:r>
+    </w:p>
+    <w:p>
+      <w:r>
+        <w:t>0000001010000000000000000000000000000111000000000000000000000000</w:t>
+      </w:r>
+    </w:p>
+    <w:p>
+      <w:r>
+        <w:t>0000001010001000000000000000000000000110000000000000000000000000</w:t>
+      </w:r>
+    </w:p>
+    <w:p>
+      <w:r>
+        <w:t>0100101100001100000110000000000000000001000000000000000000100000</w:t>
+      </w:r>
+    </w:p>
+    <w:p>
+      <w:r>
+        <w:t>0100101100001100000110000000000000000001000000000000000000100000</w:t>
+      </w:r>
+    </w:p>
+    <w:p>
+      <w:r>
+        <w:t>0000000010010000010110000100101100000000000000000000000000000000</w:t>
+      </w:r>
+    </w:p>
+    <w:p>
+      <w:r>
+        <w:t>0000000010010000010110000100101011000000100000000000000000000000</w:t>
+      </w:r>
+    </w:p>
+    <w:p>
+      <w:r>
+        <w:t>0000000010010000000100000100000010000000100000000000000000000000</w:t>
+      </w:r>
+    </w:p>
+    <w:p>
+      <w:r>
+        <w:t>0000000010000010000000100000000000011011000000000000000000000000</w:t>
+      </w:r>
+    </w:p>
+    <w:p>
+      <w:r>
+        <w:t>0000000010001010000000100000000000011010000000000000000000000000</w:t>
+      </w:r>
+    </w:p>
+    <w:p>
+      <w:r>
+        <w:t>0000001011001010000000000000000000000101000000000000000000000000</w:t>
+      </w:r>
+    </w:p>
+    <w:p>
+      <w:r>
+        <w:t>0000000110101000000000000000000000000000000000000000001000000000</w:t>
+      </w:r>
+    </w:p>
+    <w:p>
+      <w:r>
+        <w:t>0000000010010000011001000000000000000001000000000000000000000000</w:t>
+      </w:r>
+    </w:p>
+    <w:p>
+      <w:r>
+        <w:t>0000001011100010010010000000100000000101000000000000000000000000</w:t>
       </w:r>
     </w:p>
     <w:p>
       <w:r>
         <w:lastRenderedPageBreak/>
-        <w:t>001011101010000000000000000000010000000000</w:t>
-      </w:r>
-    </w:p>
-    <w:p>
-      <w:r>
-        <w:t>000010010000000101000010000000000100000000</w:t>
-      </w:r>
-    </w:p>
-    <w:p>
-      <w:r>
-        <w:t>000010010000011001000000000000000000100000</w:t>
-      </w:r>
-    </w:p>
-    <w:p>
-      <w:r>
-        <w:t>100100000000100000000000000000000000000000</w:t>
-      </w:r>
-    </w:p>
-    <w:p>
-      <w:r>
-        <w:t>001100001010000000000000000000010100000000</w:t>
-      </w:r>
-    </w:p>
-    <w:p>
-      <w:r>
-        <w:t>000000000000000000000000000000000000000000</w:t>
-      </w:r>
-    </w:p>
-    <w:p>
-      <w:r>
-        <w:t>000100000001000001000000000000000100000000</w:t>
-      </w:r>
-    </w:p>
-    <w:p>
-      <w:r>
-        <w:t>000000000000000000000000000000000000000000</w:t>
-      </w:r>
-    </w:p>
-    <w:p>
-      <w:r>
-        <w:t>000000000000000000000000000000000000000000</w:t>
-      </w:r>
-    </w:p>
-    <w:p>
-      <w:r>
-        <w:t>000000000000000000000000000000000000000000</w:t>
-      </w:r>
-    </w:p>
-    <w:p>
-      <w:r>
-        <w:t>000000000000000000000000000000000000000000</w:t>
-      </w:r>
-    </w:p>
-    <w:p>
-      <w:r>
-        <w:t>001101000010000000000000000000010100000000</w:t>
-      </w:r>
-    </w:p>
-    <w:p>
-      <w:r>
-        <w:t>000000000000000000000000000000000000000000</w:t>
-      </w:r>
-    </w:p>
-    <w:p>
-      <w:r>
-        <w:t>000101011000000101000010000000000000000000</w:t>
-      </w:r>
-    </w:p>
-    <w:p>
-      <w:r>
-        <w:t>000101100100010000100000000000000000000111</w:t>
-      </w:r>
-    </w:p>
-    <w:p>
-      <w:r>
-        <w:t>001101100010000000000000000000010100000000</w:t>
-      </w:r>
-    </w:p>
-    <w:p>
-      <w:r>
-        <w:t>000000000000000000000000000000000000000000</w:t>
-      </w:r>
-    </w:p>
-    <w:p>
-      <w:r>
-        <w:t>000101111000000001000000000000000001000000</w:t>
-      </w:r>
-    </w:p>
-    <w:p>
-      <w:r>
-        <w:t>000010010000010000100000000000000000101111</w:t>
-      </w:r>
-    </w:p>
-    <w:p>
-      <w:r>
-        <w:t>000000000000000000000000000000000000000000</w:t>
-      </w:r>
-    </w:p>
-    <w:p>
-      <w:r>
-        <w:t>000000000000000000000000000000000000000000</w:t>
-      </w:r>
-    </w:p>
-    <w:p>
-      <w:r>
-        <w:t>000000000000000000000000000000000000000000</w:t>
-      </w:r>
-    </w:p>
-    <w:p>
-      <w:r>
-        <w:t>000000000000000000000000000000000000000000</w:t>
-      </w:r>
-    </w:p>
-    <w:p>
-      <w:r>
-        <w:t>000000000000000000000000000000000000000000</w:t>
-      </w:r>
-    </w:p>
-    <w:p>
-      <w:r>
-        <w:t>000000000000000000000000000000000000000000</w:t>
-      </w:r>
-    </w:p>
-    <w:p>
-      <w:r>
-        <w:t>000000000000000000000000000000000000000000</w:t>
-      </w:r>
-    </w:p>
-    <w:p>
-      <w:r>
-        <w:t>000000000000000000000000000000000000000000</w:t>
-      </w:r>
-    </w:p>
-    <w:p>
-      <w:r>
-        <w:t>000000000000000000000000000000000000000000</w:t>
-      </w:r>
-    </w:p>
-    <w:p>
-      <w:r>
-        <w:t>000000000000000000000000000000000000000000</w:t>
+        <w:t>0000001011101010000000000000000000000100000000000000000000000000</w:t>
+      </w:r>
+    </w:p>
+    <w:p>
+      <w:r>
+        <w:t>0000000010010000000101000010000000000001000000000000000000000000</w:t>
+      </w:r>
+    </w:p>
+    <w:p>
+      <w:r>
+        <w:t>0000000010010000011001000000000000000000000000000000000000000000</w:t>
+      </w:r>
+    </w:p>
+    <w:p>
+      <w:r>
+        <w:t>1000000100000000100000000000000000000000000000000000000000000000</w:t>
+      </w:r>
+    </w:p>
+    <w:p>
+      <w:r>
+        <w:t>0000001100001010000000000000000000000101000000000000000000000000</w:t>
+      </w:r>
+    </w:p>
+    <w:p>
+      <w:r>
+        <w:t>0100000100101100010000000001010000000000000000000100000000100000</w:t>
+      </w:r>
+    </w:p>
+    <w:p>
+      <w:r>
+        <w:t>0000000100000001000001000000000000000001000000000000000000000000</w:t>
+      </w:r>
+    </w:p>
+    <w:p>
+      <w:r>
+        <w:t>0000001100100010000000000000000000000101000000000000000000000000</w:t>
+      </w:r>
+    </w:p>
+    <w:p>
+      <w:r>
+        <w:t>0000001100101010000000000000000000000101000000000000000000000000</w:t>
+      </w:r>
+    </w:p>
+    <w:p>
+      <w:r>
+        <w:t>0000000100010000000101000010000000000001000000000000000000000000</w:t>
+      </w:r>
+    </w:p>
+    <w:p>
+      <w:r>
+        <w:t>0000000101000000001001000000000000000001011100000000000000000000</w:t>
+      </w:r>
+    </w:p>
+    <w:p>
+      <w:r>
+        <w:t>0000100110011000010000000001010000000000000000000100000000000000</w:t>
+      </w:r>
+    </w:p>
+    <w:p>
+      <w:r>
+        <w:t>0000001101001000000000000000000000000111000000000000000000000000</w:t>
+      </w:r>
+    </w:p>
+    <w:p>
+      <w:r>
+        <w:t>0000000110010000000000000000000000000000000000000000000000001001</w:t>
+      </w:r>
+    </w:p>
+    <w:p>
+      <w:r>
+        <w:t>0000000101101010000000000000000000000001000000000010000000000000</w:t>
+      </w:r>
+    </w:p>
+    <w:p>
+      <w:r>
+        <w:t>0000001101100000000000000000000000000111000000000000000000000000</w:t>
+      </w:r>
+    </w:p>
+    <w:p>
+      <w:r>
+        <w:t>0100000101100100010000000001010000000000000000001100000000100000</w:t>
+      </w:r>
+    </w:p>
+    <w:p>
+      <w:r>
+        <w:t>0100000110100100000000000000000000000000000000000000100000100000</w:t>
+      </w:r>
+    </w:p>
+    <w:p>
+      <w:r>
+        <w:t>0000000110101000000000000000000000000000000000000000001100000000</w:t>
+      </w:r>
+    </w:p>
+    <w:p>
+      <w:r>
+        <w:t>0000000110101000000000000000000000000000000000000000001010000000</w:t>
+      </w:r>
+    </w:p>
+    <w:p>
+      <w:r>
+        <w:t>0000100110111010000000000000000000000001011010000001000000000000</w:t>
+      </w:r>
+    </w:p>
+    <w:p>
+      <w:r>
+        <w:t>0000000111000100000000000000000000000000000000000000000001000010</w:t>
+      </w:r>
+    </w:p>
+    <w:p>
+      <w:r>
+        <w:t>0000000010010000000000000000000000000000000000000000000000000000</w:t>
+      </w:r>
+    </w:p>
+    <w:p>
+      <w:r>
+        <w:t>0000001110100010000000000000000000000101000000000000000000000000</w:t>
+      </w:r>
+    </w:p>
+    <w:p>
+      <w:r>
+        <w:t>0000100110111010000000000000000000000001010010000001010000000000</w:t>
+      </w:r>
+    </w:p>
+    <w:p>
+      <w:r>
+        <w:t>0000000010010000000101000010000000000001000000000000000000000000</w:t>
+      </w:r>
+    </w:p>
+    <w:p>
+      <w:r>
+        <w:t>0100000101001100010000000001010000000000000000001100000000100000</w:t>
+      </w:r>
+    </w:p>
+    <w:p>
+      <w:r>
+        <w:t>0000001111000010000000000000000000000101000000000000000000000000</w:t>
+      </w:r>
+    </w:p>
+    <w:p>
+      <w:r>
+        <w:t>0000000000000000000000000000000000000000000000000000000000000000</w:t>
       </w:r>
     </w:p>
     <w:p>
       <w:r>
         <w:lastRenderedPageBreak/>
-        <w:t>000000000000000000000000000000000000000000</w:t>
-      </w:r>
-    </w:p>
-    <w:p>
-      <w:r>
-        <w:t>000000000000000000000000000000000000000000</w:t>
-      </w:r>
-    </w:p>
-    <w:p>
-      <w:r>
-        <w:t>000000000000000000000000000000000000000000</w:t>
-      </w:r>
-    </w:p>
-    <w:p>
-      <w:r>
-        <w:t>000000000000000000000000000000000000000000</w:t>
-      </w:r>
-    </w:p>
-    <w:p>
-      <w:r>
-        <w:t>000000000000000000000000000000000000000000</w:t>
-      </w:r>
-    </w:p>
-    <w:p>
-      <w:r>
-        <w:t>000000000000000000000000000000000000000000</w:t>
+        <w:t>0010000111100000000000000000000000000000000000000000000000000000</w:t>
+      </w:r>
+    </w:p>
+    <w:p>
+      <w:r>
+        <w:t>0000000010010000010000000001010000000000000001011100000000000000</w:t>
+      </w:r>
+    </w:p>
+    <w:p>
+      <w:r>
+        <w:t>0000001111100000000000000000000000000111000000000000000000000000</w:t>
+      </w:r>
+    </w:p>
+    <w:p>
+      <w:r>
+        <w:t>0000000000000000000000000000000000000000000000000000000000000000</w:t>
+      </w:r>
+    </w:p>
+    <w:p>
+      <w:r>
+        <w:t>0001000000000100000001000000000000000001000000000000000000000100</w:t>
+      </w:r>
+    </w:p>
+    <w:p>
+      <w:r>
+        <w:t>0000000110111000010000000001010000000000000000110100000000000000</w:t>
       </w:r>
     </w:p>
     <w:sectPr>

</xml_diff>

<commit_message>
Slight Fix to Lab 5
</commit_message>
<xml_diff>
--- a/Lab 5/control_store_lab_5.docx
+++ b/Lab 5/control_store_lab_5.docx
@@ -4,324 +4,324 @@
   <w:body>
     <w:p>
       <w:r>
-        <w:t>0000010010010000000000000000000000000000000000000000000000000000</w:t>
-      </w:r>
-    </w:p>
-    <w:p>
-      <w:r>
-        <w:t>0000000010010000011000100000001000000000000000000000000000000000</w:t>
-      </w:r>
-    </w:p>
-    <w:p>
-      <w:r>
-        <w:t>0100000011101100000000010000001101100000000000000000000000100000</w:t>
-      </w:r>
-    </w:p>
-    <w:p>
-      <w:r>
-        <w:t>0100000011000100000000010000001101100000000000000000000000100000</w:t>
-      </w:r>
-    </w:p>
-    <w:p>
-      <w:r>
-        <w:t>0000011010100000000000000000001000000000000000000000000000000000</w:t>
-      </w:r>
-    </w:p>
-    <w:p>
-      <w:r>
-        <w:t>0000000010010000011000100000001000001000000000000000000000000000</w:t>
-      </w:r>
-    </w:p>
-    <w:p>
-      <w:r>
-        <w:t>0100000011001100000000010000001101100001100000000000000000100000</w:t>
-      </w:r>
-    </w:p>
-    <w:p>
-      <w:r>
-        <w:t>0100000010111100000000010000001101100001100000000000000000100000</w:t>
-      </w:r>
-    </w:p>
-    <w:p>
-      <w:r>
-        <w:t>0100000100100100000000100000010000011000000000000000000000100000</w:t>
-      </w:r>
-    </w:p>
-    <w:p>
-      <w:r>
-        <w:t>0000000010010000011000100000001000010000000000000000000000000000</w:t>
-      </w:r>
-    </w:p>
-    <w:p>
-      <w:r>
-        <w:t>0000000110101000000000000000000000000000000000000000001110000000</w:t>
-      </w:r>
-    </w:p>
-    <w:p>
-      <w:r>
-        <w:t>0000000110101000000000000000000000000000000000000000001110000000</w:t>
-      </w:r>
-    </w:p>
-    <w:p>
-      <w:r>
-        <w:t>0000000010010000000100000100001100000000000000000000000000000000</w:t>
-      </w:r>
-    </w:p>
-    <w:p>
-      <w:r>
-        <w:t>0000000010010000011000001000001000000000000000000000000000000000</w:t>
-      </w:r>
-    </w:p>
-    <w:p>
-      <w:r>
-        <w:t>0000000010010000010000010000001010100000100000000000000000000000</w:t>
-      </w:r>
-    </w:p>
-    <w:p>
-      <w:r>
-        <w:t>0100000011100100000000010000000000000000000000000000000000100000</w:t>
-      </w:r>
-    </w:p>
-    <w:p>
-      <w:r>
-        <w:t>0000001010000000000000000000000000000111000000000000000000000000</w:t>
-      </w:r>
-    </w:p>
-    <w:p>
-      <w:r>
-        <w:t>0000001010001000000000000000000000000110000000000000000000000000</w:t>
-      </w:r>
-    </w:p>
-    <w:p>
-      <w:r>
-        <w:t>0100101100001100000110000000000000000001000000000000000000100000</w:t>
-      </w:r>
-    </w:p>
-    <w:p>
-      <w:r>
-        <w:t>0100101100001100000110000000000000000001000000000000000000100000</w:t>
-      </w:r>
-    </w:p>
-    <w:p>
-      <w:r>
-        <w:t>0000000010010000010110000100101100000000000000000000000000000000</w:t>
-      </w:r>
-    </w:p>
-    <w:p>
-      <w:r>
-        <w:t>0000000010010000010110000100101011000000100000000000000000000000</w:t>
-      </w:r>
-    </w:p>
-    <w:p>
-      <w:r>
-        <w:t>0000000010010000000100000100000010000000100000000000000000000000</w:t>
-      </w:r>
-    </w:p>
-    <w:p>
-      <w:r>
-        <w:t>0000000010000010000000100000000000011011000000000000000000000000</w:t>
-      </w:r>
-    </w:p>
-    <w:p>
-      <w:r>
-        <w:t>0000000010001010000000100000000000011010000000000000000000000000</w:t>
-      </w:r>
-    </w:p>
-    <w:p>
-      <w:r>
-        <w:t>0000001011001010000000000000000000000101000000000000000000000000</w:t>
-      </w:r>
-    </w:p>
-    <w:p>
-      <w:r>
-        <w:t>0000000110101000000000000000000000000000000000000000001000000000</w:t>
-      </w:r>
-    </w:p>
-    <w:p>
-      <w:r>
-        <w:t>0000000010010000011001000000000000000001000000000000000000000000</w:t>
-      </w:r>
-    </w:p>
-    <w:p>
-      <w:r>
-        <w:t>0000001011100010010010000000100000000101000000000000000000000000</w:t>
+        <w:t>000001001001000000000000000000000000000000000000000000000000000000</w:t>
+      </w:r>
+    </w:p>
+    <w:p>
+      <w:r>
+        <w:t>000000001001000001100010000000100000000000000000000000000000000000</w:t>
+      </w:r>
+    </w:p>
+    <w:p>
+      <w:r>
+        <w:t>010000001110110000000001000000110110000000000000000000000010000010</w:t>
+      </w:r>
+    </w:p>
+    <w:p>
+      <w:r>
+        <w:t>010000001100010000000001000000110110000000000000000000000010000010</w:t>
+      </w:r>
+    </w:p>
+    <w:p>
+      <w:r>
+        <w:t>000001101010000000000000000000100000000000000000000000000000000000</w:t>
+      </w:r>
+    </w:p>
+    <w:p>
+      <w:r>
+        <w:t>000000001001000001100010000000100000100000000000000000000000000000</w:t>
+      </w:r>
+    </w:p>
+    <w:p>
+      <w:r>
+        <w:t>010000001100110000000001000000110110000110000000000000000010000010</w:t>
+      </w:r>
+    </w:p>
+    <w:p>
+      <w:r>
+        <w:t>010000001011110000000001000000110110000110000000000000000010000010</w:t>
+      </w:r>
+    </w:p>
+    <w:p>
+      <w:r>
+        <w:t>010000010010010000000010000001000001100000000000000000000010000010</w:t>
+      </w:r>
+    </w:p>
+    <w:p>
+      <w:r>
+        <w:t>000000001001000001100010000000100001000000000000000000000000000000</w:t>
+      </w:r>
+    </w:p>
+    <w:p>
+      <w:r>
+        <w:t>000000011010100000000000000000000000000000000000000000111000000000</w:t>
+      </w:r>
+    </w:p>
+    <w:p>
+      <w:r>
+        <w:t>000000011010100000000000000000000000000000000000000000111000000000</w:t>
+      </w:r>
+    </w:p>
+    <w:p>
+      <w:r>
+        <w:t>000000001001000000010000010000110000000000000000000000000000000000</w:t>
+      </w:r>
+    </w:p>
+    <w:p>
+      <w:r>
+        <w:t>000000001001000001100000100000100000000000000000000000000000000000</w:t>
+      </w:r>
+    </w:p>
+    <w:p>
+      <w:r>
+        <w:t>000000001001000001000001000000101010000010000000000000000000000000</w:t>
+      </w:r>
+    </w:p>
+    <w:p>
+      <w:r>
+        <w:t>010000001110010000000001000000000000000000000000000000000010000010</w:t>
+      </w:r>
+    </w:p>
+    <w:p>
+      <w:r>
+        <w:t>000000101000000000000000000000000000011100000000000000000000000000</w:t>
+      </w:r>
+    </w:p>
+    <w:p>
+      <w:r>
+        <w:t>000000101000100000000000000000000000011000000000000000000000000000</w:t>
+      </w:r>
+    </w:p>
+    <w:p>
+      <w:r>
+        <w:t>010010110000110000011000000000000000000100000000000000000010000010</w:t>
+      </w:r>
+    </w:p>
+    <w:p>
+      <w:r>
+        <w:t>010010110000110000011000000000000000000100000000000000000010000010</w:t>
+      </w:r>
+    </w:p>
+    <w:p>
+      <w:r>
+        <w:t>000000001001000001011000010010110000000000000000000000000000000000</w:t>
+      </w:r>
+    </w:p>
+    <w:p>
+      <w:r>
+        <w:t>000000001001000001011000010010101100000010000000000000000000000000</w:t>
+      </w:r>
+    </w:p>
+    <w:p>
+      <w:r>
+        <w:t>000000001001000000010000010000001000000010000000000000000000000000</w:t>
+      </w:r>
+    </w:p>
+    <w:p>
+      <w:r>
+        <w:t>000000001000001000000010000000000001101100000000000000000000000000</w:t>
+      </w:r>
+    </w:p>
+    <w:p>
+      <w:r>
+        <w:t>000000001000101000000010000000000001101000000000000000000000000000</w:t>
+      </w:r>
+    </w:p>
+    <w:p>
+      <w:r>
+        <w:t>000000101100101000000000000000000000010100000000000000000000000000</w:t>
+      </w:r>
+    </w:p>
+    <w:p>
+      <w:r>
+        <w:t>000000011010100000000000000000000000000000000000000000100000000000</w:t>
+      </w:r>
+    </w:p>
+    <w:p>
+      <w:r>
+        <w:t>000000001001000001100100000000000000000100000000000000000000000000</w:t>
+      </w:r>
+    </w:p>
+    <w:p>
+      <w:r>
+        <w:t>000000101110001001001000000010000000010100000000000000000000000000</w:t>
       </w:r>
     </w:p>
     <w:p>
       <w:r>
         <w:lastRenderedPageBreak/>
-        <w:t>0000001011101010000000000000000000000100000000000000000000000000</w:t>
-      </w:r>
-    </w:p>
-    <w:p>
-      <w:r>
-        <w:t>0000000010010000000101000010000000000001000000000000000000000000</w:t>
-      </w:r>
-    </w:p>
-    <w:p>
-      <w:r>
-        <w:t>0000000010010000011001000000000000000000000000000000000000000000</w:t>
-      </w:r>
-    </w:p>
-    <w:p>
-      <w:r>
-        <w:t>1000000100000000100000000000000000000000000000000000000000000000</w:t>
-      </w:r>
-    </w:p>
-    <w:p>
-      <w:r>
-        <w:t>0000001100001010000000000000000000000101000000000000000000000000</w:t>
-      </w:r>
-    </w:p>
-    <w:p>
-      <w:r>
-        <w:t>0100000100101100010000000001010000000000000000000100000000100000</w:t>
-      </w:r>
-    </w:p>
-    <w:p>
-      <w:r>
-        <w:t>0000000100000001000001000000000000000001000000000000000000000000</w:t>
-      </w:r>
-    </w:p>
-    <w:p>
-      <w:r>
-        <w:t>0000001100100010000000000000000000000101000000000000000000000000</w:t>
-      </w:r>
-    </w:p>
-    <w:p>
-      <w:r>
-        <w:t>0000001100101010000000000000000000000101000000000000000000000000</w:t>
-      </w:r>
-    </w:p>
-    <w:p>
-      <w:r>
-        <w:t>0000000100010000000101000010000000000001000000000000000000000000</w:t>
-      </w:r>
-    </w:p>
-    <w:p>
-      <w:r>
-        <w:t>0000000101000000001001000000000000000001011100000000000000000000</w:t>
-      </w:r>
-    </w:p>
-    <w:p>
-      <w:r>
-        <w:t>0000100110011000010000000001010000000000000000000100000000000000</w:t>
-      </w:r>
-    </w:p>
-    <w:p>
-      <w:r>
-        <w:t>0000001101001000000000000000000000000111000000000000000000000000</w:t>
-      </w:r>
-    </w:p>
-    <w:p>
-      <w:r>
-        <w:t>0000000110010000000000000000000000000000000000000000000000001001</w:t>
-      </w:r>
-    </w:p>
-    <w:p>
-      <w:r>
-        <w:t>0000000101101010000000000000000000000001000000000010000000000000</w:t>
-      </w:r>
-    </w:p>
-    <w:p>
-      <w:r>
-        <w:t>0000001101100000000000000000000000000111000000000000000000000000</w:t>
-      </w:r>
-    </w:p>
-    <w:p>
-      <w:r>
-        <w:t>0100000101100100010000000001010000000000000000001100000000100000</w:t>
-      </w:r>
-    </w:p>
-    <w:p>
-      <w:r>
-        <w:t>0100000110100100000000000000000000000000000000000000100000100000</w:t>
-      </w:r>
-    </w:p>
-    <w:p>
-      <w:r>
-        <w:t>0000000110101000000000000000000000000000000000000000001100000000</w:t>
-      </w:r>
-    </w:p>
-    <w:p>
-      <w:r>
-        <w:t>0000000110101000000000000000000000000000000000000000001010000000</w:t>
-      </w:r>
-    </w:p>
-    <w:p>
-      <w:r>
-        <w:t>0000100110111010000000000000000000000001011010000001000000000000</w:t>
-      </w:r>
-    </w:p>
-    <w:p>
-      <w:r>
-        <w:t>0000000111000100000000000000000000000000000000000000000001000010</w:t>
-      </w:r>
-    </w:p>
-    <w:p>
-      <w:r>
-        <w:t>0000000010010000000000000000000000000000000000000000000000000000</w:t>
-      </w:r>
-    </w:p>
-    <w:p>
-      <w:r>
-        <w:t>0000001110100010000000000000000000000101000000000000000000000000</w:t>
-      </w:r>
-    </w:p>
-    <w:p>
-      <w:r>
-        <w:t>0000100110111010000000000000000000000001010010000001010000000000</w:t>
-      </w:r>
-    </w:p>
-    <w:p>
-      <w:r>
-        <w:t>0000000010010000000101000010000000000001000000000000000000000000</w:t>
-      </w:r>
-    </w:p>
-    <w:p>
-      <w:r>
-        <w:t>0100000101001100010000000001010000000000000000001100000000100000</w:t>
-      </w:r>
-    </w:p>
-    <w:p>
-      <w:r>
-        <w:t>0000001111000010000000000000000000000101000000000000000000000000</w:t>
-      </w:r>
-    </w:p>
-    <w:p>
-      <w:r>
-        <w:t>0000000000000000000000000000000000000000000000000000000000000000</w:t>
+        <w:t>000000101110101000000000000000000000010000000000000000000000000000</w:t>
+      </w:r>
+    </w:p>
+    <w:p>
+      <w:r>
+        <w:t>000000001001000000010100001000000000000100000000000000000000000000</w:t>
+      </w:r>
+    </w:p>
+    <w:p>
+      <w:r>
+        <w:t>000000001001000001100100000000000000000000000000000000000000000000</w:t>
+      </w:r>
+    </w:p>
+    <w:p>
+      <w:r>
+        <w:t>100000010000000010000000000000000000000000000000000000000000000000</w:t>
+      </w:r>
+    </w:p>
+    <w:p>
+      <w:r>
+        <w:t>000000110000101000000000000000000000010100000000000000000000000000</w:t>
+      </w:r>
+    </w:p>
+    <w:p>
+      <w:r>
+        <w:t>010000010010110001000000000101000000000000000000010000000010000010</w:t>
+      </w:r>
+    </w:p>
+    <w:p>
+      <w:r>
+        <w:t>000000010000000100000100000000000000000100000000000000000000000000</w:t>
+      </w:r>
+    </w:p>
+    <w:p>
+      <w:r>
+        <w:t>000000110010001000000000000000000000010100000000000000000000000000</w:t>
+      </w:r>
+    </w:p>
+    <w:p>
+      <w:r>
+        <w:t>000000110010101000000000000000000000010100000000000000000000000000</w:t>
+      </w:r>
+    </w:p>
+    <w:p>
+      <w:r>
+        <w:t>000000010001000000010100001000000000000100000000000000000000000000</w:t>
+      </w:r>
+    </w:p>
+    <w:p>
+      <w:r>
+        <w:t>000000010100000000100100000000000000000101110000000000000000000000</w:t>
+      </w:r>
+    </w:p>
+    <w:p>
+      <w:r>
+        <w:t>000010011001100001000000000101000000000000000000010000000000000000</w:t>
+      </w:r>
+    </w:p>
+    <w:p>
+      <w:r>
+        <w:t>000000110100100000000000000000000000011100000000000000000000000000</w:t>
+      </w:r>
+    </w:p>
+    <w:p>
+      <w:r>
+        <w:t>000000011001000000000000000000000000000000000000000000000000100100</w:t>
+      </w:r>
+    </w:p>
+    <w:p>
+      <w:r>
+        <w:t>000000010110101000000000000000000000000100000000001000000000000000</w:t>
+      </w:r>
+    </w:p>
+    <w:p>
+      <w:r>
+        <w:t>000000110110000000000000000000000000011100000000000000000000000000</w:t>
+      </w:r>
+    </w:p>
+    <w:p>
+      <w:r>
+        <w:t>010000010110010001000000000101000000000000000000110000000010000010</w:t>
+      </w:r>
+    </w:p>
+    <w:p>
+      <w:r>
+        <w:t>010000011010010000000000000000000000000000000000000010000010000010</w:t>
+      </w:r>
+    </w:p>
+    <w:p>
+      <w:r>
+        <w:t>000000011010100000000000000000000000000000000000000000110000000000</w:t>
+      </w:r>
+    </w:p>
+    <w:p>
+      <w:r>
+        <w:t>000000011010100000000000000000000000000000000000000000101000000000</w:t>
+      </w:r>
+    </w:p>
+    <w:p>
+      <w:r>
+        <w:t>000010011011101000000000000000000000000101101000000100000000000000</w:t>
+      </w:r>
+    </w:p>
+    <w:p>
+      <w:r>
+        <w:t>000000011100010000000000000000000000000000000000000000000100001000</w:t>
+      </w:r>
+    </w:p>
+    <w:p>
+      <w:r>
+        <w:t>000000001001000000000000000000000000000000000000000000000000000000</w:t>
+      </w:r>
+    </w:p>
+    <w:p>
+      <w:r>
+        <w:t>000000111010001000000000000000000000010100000000000000000000000000</w:t>
+      </w:r>
+    </w:p>
+    <w:p>
+      <w:r>
+        <w:t>000010011011101000000000000000000000000101001000000101000000000000</w:t>
+      </w:r>
+    </w:p>
+    <w:p>
+      <w:r>
+        <w:t>000000001001000000010100001000000000000100000000000000000000000000</w:t>
+      </w:r>
+    </w:p>
+    <w:p>
+      <w:r>
+        <w:t>010000010100110001000000000101000000000000000000110000000010000010</w:t>
+      </w:r>
+    </w:p>
+    <w:p>
+      <w:r>
+        <w:t>000000111100001000000000000000000000010100000000000000000000000000</w:t>
+      </w:r>
+    </w:p>
+    <w:p>
+      <w:r>
+        <w:t>000000000000000000000000000000000000000000000000000000000000000000</w:t>
       </w:r>
     </w:p>
     <w:p>
       <w:r>
         <w:lastRenderedPageBreak/>
-        <w:t>0010000111100000000000000000000000000000000000000000000000000000</w:t>
-      </w:r>
-    </w:p>
-    <w:p>
-      <w:r>
-        <w:t>0000000010010000010000000001010000000000000001011100000000000000</w:t>
-      </w:r>
-    </w:p>
-    <w:p>
-      <w:r>
-        <w:t>0000001111100000000000000000000000000111000000000000000000000000</w:t>
-      </w:r>
-    </w:p>
-    <w:p>
-      <w:r>
-        <w:t>0000000000000000000000000000000000000000000000000000000000000000</w:t>
-      </w:r>
-    </w:p>
-    <w:p>
-      <w:r>
-        <w:t>0001000000000100000001000000000000000001000000000000000000000100</w:t>
-      </w:r>
-    </w:p>
-    <w:p>
-      <w:r>
-        <w:t>0000000110111000010000000001010000000000000000110100000000000000</w:t>
+        <w:t>001000011110000000000000000000000000000000000000000000000000000000</w:t>
+      </w:r>
+    </w:p>
+    <w:p>
+      <w:r>
+        <w:t>000000001001000001000000000101000000000000000101110000000000000000</w:t>
+      </w:r>
+    </w:p>
+    <w:p>
+      <w:r>
+        <w:t>000000111110001000000000000000000000011100000000000000000000000001</w:t>
+      </w:r>
+    </w:p>
+    <w:p>
+      <w:r>
+        <w:t>000000000000000000000000000000000000000000000000000000000000000000</w:t>
+      </w:r>
+    </w:p>
+    <w:p>
+      <w:r>
+        <w:t>000100000000010000000100000000000000000100000000000000000000010000</w:t>
+      </w:r>
+    </w:p>
+    <w:p>
+      <w:r>
+        <w:t>000000011011100001000000000101000000000000000011010000000000000000</w:t>
       </w:r>
     </w:p>
     <w:sectPr>

</xml_diff>